<commit_message>
knit new changes which included new figures
</commit_message>
<xml_diff>
--- a/writing/Results_text.docx
+++ b/writing/Results_text.docx
@@ -30,6 +30,73 @@
         <w:spacing w:line="360" w:lineRule="auto"/>
         <w:rPr>
           <w:rFonts w:ascii="Times New Roman" w:hAnsi="Times New Roman" w:cs="Times New Roman"/>
+          <w:b/>
+        </w:rPr>
+      </w:pPr>
+    </w:p>
+    <w:p>
+      <w:pPr>
+        <w:spacing w:line="360" w:lineRule="auto"/>
+        <w:rPr>
+          <w:rFonts w:ascii="Times New Roman" w:hAnsi="Times New Roman" w:cs="Times New Roman"/>
+          <w:b/>
+        </w:rPr>
+      </w:pPr>
+      <w:r>
+        <w:rPr>
+          <w:rFonts w:ascii="Times New Roman" w:hAnsi="Times New Roman" w:cs="Times New Roman"/>
+          <w:b/>
+          <w:noProof/>
+          <w:lang w:val="en-US"/>
+        </w:rPr>
+        <w:drawing>
+          <wp:inline distT="0" distB="0" distL="0" distR="0" wp14:anchorId="65E1605A" wp14:editId="123A3B68">
+            <wp:extent cx="5486400" cy="4152900"/>
+            <wp:effectExtent l="0" t="0" r="0" b="12700"/>
+            <wp:docPr id="1" name="Picture 1"/>
+            <wp:cNvGraphicFramePr>
+              <a:graphicFrameLocks xmlns:a="http://schemas.openxmlformats.org/drawingml/2006/main" noChangeAspect="1"/>
+            </wp:cNvGraphicFramePr>
+            <a:graphic xmlns:a="http://schemas.openxmlformats.org/drawingml/2006/main">
+              <a:graphicData uri="http://schemas.openxmlformats.org/drawingml/2006/picture">
+                <pic:pic xmlns:pic="http://schemas.openxmlformats.org/drawingml/2006/picture">
+                  <pic:nvPicPr>
+                    <pic:cNvPr id="0" name="log-nuts-range.png"/>
+                    <pic:cNvPicPr/>
+                  </pic:nvPicPr>
+                  <pic:blipFill>
+                    <a:blip r:embed="rId5">
+                      <a:extLst>
+                        <a:ext uri="{28A0092B-C50C-407E-A947-70E740481C1C}">
+                          <a14:useLocalDpi xmlns:a14="http://schemas.microsoft.com/office/drawing/2010/main" val="0"/>
+                        </a:ext>
+                      </a:extLst>
+                    </a:blip>
+                    <a:stretch>
+                      <a:fillRect/>
+                    </a:stretch>
+                  </pic:blipFill>
+                  <pic:spPr>
+                    <a:xfrm>
+                      <a:off x="0" y="0"/>
+                      <a:ext cx="5486400" cy="4152900"/>
+                    </a:xfrm>
+                    <a:prstGeom prst="rect">
+                      <a:avLst/>
+                    </a:prstGeom>
+                  </pic:spPr>
+                </pic:pic>
+              </a:graphicData>
+            </a:graphic>
+          </wp:inline>
+        </w:drawing>
+      </w:r>
+    </w:p>
+    <w:p>
+      <w:pPr>
+        <w:spacing w:line="360" w:lineRule="auto"/>
+        <w:rPr>
+          <w:rFonts w:ascii="Times New Roman" w:hAnsi="Times New Roman" w:cs="Times New Roman"/>
         </w:rPr>
       </w:pPr>
       <w:r>
@@ -263,7 +330,6 @@
           <w:rFonts w:ascii="Times New Roman" w:hAnsi="Times New Roman" w:cs="Times New Roman"/>
           <w:b/>
         </w:rPr>
-        <w:lastRenderedPageBreak/>
         <w:t xml:space="preserve">Result 2. </w:t>
       </w:r>
       <w:r>
@@ -293,6 +359,72 @@
         <w:spacing w:line="360" w:lineRule="auto"/>
         <w:rPr>
           <w:rFonts w:ascii="Times New Roman" w:hAnsi="Times New Roman" w:cs="Times New Roman"/>
+          <w:b/>
+        </w:rPr>
+      </w:pPr>
+      <w:ins w:id="0" w:author="Joey Bernhardt" w:date="2016-01-05T13:02:00Z">
+        <w:r>
+          <w:rPr>
+            <w:rFonts w:ascii="Times New Roman" w:hAnsi="Times New Roman" w:cs="Times New Roman"/>
+            <w:b/>
+            <w:noProof/>
+            <w:lang w:val="en-US"/>
+            <w:rPrChange w:id="1" w:author="Unknown">
+              <w:rPr>
+                <w:noProof/>
+                <w:lang w:val="en-US"/>
+              </w:rPr>
+            </w:rPrChange>
+          </w:rPr>
+          <w:drawing>
+            <wp:inline distT="0" distB="0" distL="0" distR="0" wp14:anchorId="5F05CF09" wp14:editId="7CE46654">
+              <wp:extent cx="5486400" cy="3675380"/>
+              <wp:effectExtent l="0" t="0" r="0" b="7620"/>
+              <wp:docPr id="7" name="Picture 7"/>
+              <wp:cNvGraphicFramePr>
+                <a:graphicFrameLocks xmlns:a="http://schemas.openxmlformats.org/drawingml/2006/main" noChangeAspect="1"/>
+              </wp:cNvGraphicFramePr>
+              <a:graphic xmlns:a="http://schemas.openxmlformats.org/drawingml/2006/main">
+                <a:graphicData uri="http://schemas.openxmlformats.org/drawingml/2006/picture">
+                  <pic:pic xmlns:pic="http://schemas.openxmlformats.org/drawingml/2006/picture">
+                    <pic:nvPicPr>
+                      <pic:cNvPr id="0" name="RDI-targets-barchart.png"/>
+                      <pic:cNvPicPr/>
+                    </pic:nvPicPr>
+                    <pic:blipFill>
+                      <a:blip r:embed="rId6">
+                        <a:extLst>
+                          <a:ext uri="{28A0092B-C50C-407E-A947-70E740481C1C}">
+                            <a14:useLocalDpi xmlns:a14="http://schemas.microsoft.com/office/drawing/2010/main" val="0"/>
+                          </a:ext>
+                        </a:extLst>
+                      </a:blip>
+                      <a:stretch>
+                        <a:fillRect/>
+                      </a:stretch>
+                    </pic:blipFill>
+                    <pic:spPr>
+                      <a:xfrm>
+                        <a:off x="0" y="0"/>
+                        <a:ext cx="5486400" cy="3675380"/>
+                      </a:xfrm>
+                      <a:prstGeom prst="rect">
+                        <a:avLst/>
+                      </a:prstGeom>
+                    </pic:spPr>
+                  </pic:pic>
+                </a:graphicData>
+              </a:graphic>
+            </wp:inline>
+          </w:drawing>
+        </w:r>
+      </w:ins>
+    </w:p>
+    <w:p>
+      <w:pPr>
+        <w:spacing w:line="360" w:lineRule="auto"/>
+        <w:rPr>
+          <w:rFonts w:ascii="Times New Roman" w:hAnsi="Times New Roman" w:cs="Times New Roman"/>
         </w:rPr>
       </w:pPr>
       <w:r>
@@ -387,6 +519,7 @@
         <w:spacing w:line="360" w:lineRule="auto"/>
         <w:rPr>
           <w:rFonts w:ascii="Times New Roman" w:hAnsi="Times New Roman" w:cs="Times New Roman"/>
+          <w:b/>
         </w:rPr>
       </w:pPr>
       <w:r>
@@ -422,6 +555,78 @@
       <w:r>
         <w:rPr>
           <w:rFonts w:ascii="Times New Roman" w:hAnsi="Times New Roman" w:cs="Times New Roman"/>
+          <w:b/>
+        </w:rPr>
+        <w:t>.</w:t>
+      </w:r>
+    </w:p>
+    <w:p>
+      <w:pPr>
+        <w:spacing w:line="360" w:lineRule="auto"/>
+        <w:rPr>
+          <w:rFonts w:ascii="Times New Roman" w:hAnsi="Times New Roman" w:cs="Times New Roman"/>
+        </w:rPr>
+      </w:pPr>
+      <w:ins w:id="2" w:author="Joey Bernhardt" w:date="2015-12-18T17:43:00Z">
+        <w:r>
+          <w:rPr>
+            <w:rFonts w:ascii="Times New Roman" w:hAnsi="Times New Roman" w:cs="Times New Roman"/>
+            <w:b/>
+            <w:noProof/>
+            <w:lang w:val="en-US"/>
+            <w:rPrChange w:id="3" w:author="Unknown">
+              <w:rPr>
+                <w:noProof/>
+                <w:lang w:val="en-US"/>
+              </w:rPr>
+            </w:rPrChange>
+          </w:rPr>
+          <w:drawing>
+            <wp:inline distT="0" distB="0" distL="0" distR="0" wp14:anchorId="6136B174" wp14:editId="0A42A29C">
+              <wp:extent cx="5486400" cy="4388485"/>
+              <wp:effectExtent l="0" t="0" r="0" b="5715"/>
+              <wp:docPr id="2" name="Picture 2"/>
+              <wp:cNvGraphicFramePr>
+                <a:graphicFrameLocks xmlns:a="http://schemas.openxmlformats.org/drawingml/2006/main" noChangeAspect="1"/>
+              </wp:cNvGraphicFramePr>
+              <a:graphic xmlns:a="http://schemas.openxmlformats.org/drawingml/2006/main">
+                <a:graphicData uri="http://schemas.openxmlformats.org/drawingml/2006/picture">
+                  <pic:pic xmlns:pic="http://schemas.openxmlformats.org/drawingml/2006/picture">
+                    <pic:nvPicPr>
+                      <pic:cNvPr id="0" name="bones.body-RDI.png"/>
+                      <pic:cNvPicPr/>
+                    </pic:nvPicPr>
+                    <pic:blipFill>
+                      <a:blip r:embed="rId7">
+                        <a:extLst>
+                          <a:ext uri="{28A0092B-C50C-407E-A947-70E740481C1C}">
+                            <a14:useLocalDpi xmlns:a14="http://schemas.microsoft.com/office/drawing/2010/main" val="0"/>
+                          </a:ext>
+                        </a:extLst>
+                      </a:blip>
+                      <a:stretch>
+                        <a:fillRect/>
+                      </a:stretch>
+                    </pic:blipFill>
+                    <pic:spPr>
+                      <a:xfrm>
+                        <a:off x="0" y="0"/>
+                        <a:ext cx="5486400" cy="4388485"/>
+                      </a:xfrm>
+                      <a:prstGeom prst="rect">
+                        <a:avLst/>
+                      </a:prstGeom>
+                    </pic:spPr>
+                  </pic:pic>
+                </a:graphicData>
+              </a:graphic>
+            </wp:inline>
+          </w:drawing>
+        </w:r>
+      </w:ins>
+      <w:r>
+        <w:rPr>
+          <w:rFonts w:ascii="Times New Roman" w:hAnsi="Times New Roman" w:cs="Times New Roman"/>
         </w:rPr>
         <w:t xml:space="preserve"> For macro- and micro</w:t>
       </w:r>
@@ -454,8 +659,6 @@
           <w:b/>
         </w:rPr>
       </w:pPr>
-      <w:bookmarkStart w:id="0" w:name="_GoBack"/>
-      <w:bookmarkEnd w:id="0"/>
       <w:r>
         <w:rPr>
           <w:rFonts w:ascii="Times New Roman" w:hAnsi="Times New Roman" w:cs="Times New Roman"/>
@@ -499,6 +702,81 @@
         <w:spacing w:line="360" w:lineRule="auto"/>
         <w:rPr>
           <w:rFonts w:ascii="Times New Roman" w:hAnsi="Times New Roman" w:cs="Times New Roman"/>
+          <w:b/>
+        </w:rPr>
+      </w:pPr>
+      <w:bookmarkStart w:id="4" w:name="_GoBack"/>
+      <w:ins w:id="5" w:author="Joey Bernhardt" w:date="2016-01-05T13:04:00Z">
+        <w:r>
+          <w:rPr>
+            <w:rFonts w:ascii="Times New Roman" w:hAnsi="Times New Roman" w:cs="Times New Roman"/>
+            <w:b/>
+            <w:noProof/>
+            <w:lang w:val="en-US"/>
+            <w:rPrChange w:id="6" w:author="Unknown">
+              <w:rPr>
+                <w:noProof/>
+                <w:lang w:val="en-US"/>
+              </w:rPr>
+            </w:rPrChange>
+          </w:rPr>
+          <w:drawing>
+            <wp:inline distT="0" distB="0" distL="0" distR="0" wp14:anchorId="3964EAA0" wp14:editId="6F89DF8D">
+              <wp:extent cx="5486400" cy="4389120"/>
+              <wp:effectExtent l="0" t="0" r="0" b="5080"/>
+              <wp:docPr id="5" name="Picture 5" descr="Macintosh HD:Users:Joey:Documents:Nutrient_Analysis:subgroupMDSwMoll3.png"/>
+              <wp:cNvGraphicFramePr>
+                <a:graphicFrameLocks xmlns:a="http://schemas.openxmlformats.org/drawingml/2006/main" noChangeAspect="1"/>
+              </wp:cNvGraphicFramePr>
+              <a:graphic xmlns:a="http://schemas.openxmlformats.org/drawingml/2006/main">
+                <a:graphicData uri="http://schemas.openxmlformats.org/drawingml/2006/picture">
+                  <pic:pic xmlns:pic="http://schemas.openxmlformats.org/drawingml/2006/picture">
+                    <pic:nvPicPr>
+                      <pic:cNvPr id="0" name="Picture 3" descr="Macintosh HD:Users:Joey:Documents:Nutrient_Analysis:subgroupMDSwMoll3.png"/>
+                      <pic:cNvPicPr>
+                        <a:picLocks noChangeAspect="1" noChangeArrowheads="1"/>
+                      </pic:cNvPicPr>
+                    </pic:nvPicPr>
+                    <pic:blipFill>
+                      <a:blip r:embed="rId8">
+                        <a:extLst>
+                          <a:ext uri="{28A0092B-C50C-407E-A947-70E740481C1C}">
+                            <a14:useLocalDpi xmlns:a14="http://schemas.microsoft.com/office/drawing/2010/main" val="0"/>
+                          </a:ext>
+                        </a:extLst>
+                      </a:blip>
+                      <a:srcRect/>
+                      <a:stretch>
+                        <a:fillRect/>
+                      </a:stretch>
+                    </pic:blipFill>
+                    <pic:spPr bwMode="auto">
+                      <a:xfrm>
+                        <a:off x="0" y="0"/>
+                        <a:ext cx="5486400" cy="4389120"/>
+                      </a:xfrm>
+                      <a:prstGeom prst="rect">
+                        <a:avLst/>
+                      </a:prstGeom>
+                      <a:noFill/>
+                      <a:ln>
+                        <a:noFill/>
+                      </a:ln>
+                    </pic:spPr>
+                  </pic:pic>
+                </a:graphicData>
+              </a:graphic>
+            </wp:inline>
+          </w:drawing>
+        </w:r>
+      </w:ins>
+      <w:bookmarkEnd w:id="4"/>
+    </w:p>
+    <w:p>
+      <w:pPr>
+        <w:spacing w:line="360" w:lineRule="auto"/>
+        <w:rPr>
+          <w:rFonts w:ascii="Times New Roman" w:hAnsi="Times New Roman" w:cs="Times New Roman"/>
         </w:rPr>
       </w:pPr>
       <w:r>
@@ -626,6 +904,79 @@
         </w:rPr>
         <w:t xml:space="preserve">nutrient accumulation curve). </w:t>
       </w:r>
+    </w:p>
+    <w:p>
+      <w:pPr>
+        <w:spacing w:line="360" w:lineRule="auto"/>
+        <w:rPr>
+          <w:rFonts w:ascii="Times New Roman" w:hAnsi="Times New Roman" w:cs="Times New Roman"/>
+          <w:b/>
+        </w:rPr>
+      </w:pPr>
+      <w:ins w:id="7" w:author="Joey Bernhardt" w:date="2015-12-22T10:45:00Z">
+        <w:r>
+          <w:rPr>
+            <w:rFonts w:ascii="Times New Roman" w:hAnsi="Times New Roman" w:cs="Times New Roman"/>
+            <w:b/>
+            <w:noProof/>
+            <w:lang w:val="en-US"/>
+            <w:rPrChange w:id="8" w:author="Unknown">
+              <w:rPr>
+                <w:noProof/>
+                <w:lang w:val="en-US"/>
+              </w:rPr>
+            </w:rPrChange>
+          </w:rPr>
+          <w:drawing>
+            <wp:inline distT="0" distB="0" distL="0" distR="0" wp14:anchorId="175225DA" wp14:editId="4582D8F6">
+              <wp:extent cx="5486400" cy="4389120"/>
+              <wp:effectExtent l="0" t="0" r="0" b="5080"/>
+              <wp:docPr id="4" name="Picture 4" descr="Macintosh HD:Users:Joey:Documents:Nutrient_Analysis:figures:sac.full.vs.noMoll.png"/>
+              <wp:cNvGraphicFramePr>
+                <a:graphicFrameLocks xmlns:a="http://schemas.openxmlformats.org/drawingml/2006/main" noChangeAspect="1"/>
+              </wp:cNvGraphicFramePr>
+              <a:graphic xmlns:a="http://schemas.openxmlformats.org/drawingml/2006/main">
+                <a:graphicData uri="http://schemas.openxmlformats.org/drawingml/2006/picture">
+                  <pic:pic xmlns:pic="http://schemas.openxmlformats.org/drawingml/2006/picture">
+                    <pic:nvPicPr>
+                      <pic:cNvPr id="0" name="Picture 2" descr="Macintosh HD:Users:Joey:Documents:Nutrient_Analysis:figures:sac.full.vs.noMoll.png"/>
+                      <pic:cNvPicPr>
+                        <a:picLocks noChangeAspect="1" noChangeArrowheads="1"/>
+                      </pic:cNvPicPr>
+                    </pic:nvPicPr>
+                    <pic:blipFill>
+                      <a:blip r:embed="rId9">
+                        <a:extLst>
+                          <a:ext uri="{28A0092B-C50C-407E-A947-70E740481C1C}">
+                            <a14:useLocalDpi xmlns:a14="http://schemas.microsoft.com/office/drawing/2010/main" val="0"/>
+                          </a:ext>
+                        </a:extLst>
+                      </a:blip>
+                      <a:srcRect/>
+                      <a:stretch>
+                        <a:fillRect/>
+                      </a:stretch>
+                    </pic:blipFill>
+                    <pic:spPr bwMode="auto">
+                      <a:xfrm>
+                        <a:off x="0" y="0"/>
+                        <a:ext cx="5486400" cy="4389120"/>
+                      </a:xfrm>
+                      <a:prstGeom prst="rect">
+                        <a:avLst/>
+                      </a:prstGeom>
+                      <a:noFill/>
+                      <a:ln>
+                        <a:noFill/>
+                      </a:ln>
+                    </pic:spPr>
+                  </pic:pic>
+                </a:graphicData>
+              </a:graphic>
+            </wp:inline>
+          </w:drawing>
+        </w:r>
+      </w:ins>
     </w:p>
     <w:p>
       <w:pPr>
@@ -874,6 +1225,33 @@
     <w:semiHidden/>
     <w:unhideWhenUsed/>
   </w:style>
+  <w:style w:type="paragraph" w:styleId="BalloonText">
+    <w:name w:val="Balloon Text"/>
+    <w:basedOn w:val="Normal"/>
+    <w:link w:val="BalloonTextChar"/>
+    <w:uiPriority w:val="99"/>
+    <w:semiHidden/>
+    <w:unhideWhenUsed/>
+    <w:rsid w:val="006A14F8"/>
+    <w:rPr>
+      <w:rFonts w:ascii="Lucida Grande" w:hAnsi="Lucida Grande" w:cs="Lucida Grande"/>
+      <w:sz w:val="18"/>
+      <w:szCs w:val="18"/>
+    </w:rPr>
+  </w:style>
+  <w:style w:type="character" w:customStyle="1" w:styleId="BalloonTextChar">
+    <w:name w:val="Balloon Text Char"/>
+    <w:basedOn w:val="DefaultParagraphFont"/>
+    <w:link w:val="BalloonText"/>
+    <w:uiPriority w:val="99"/>
+    <w:semiHidden/>
+    <w:rsid w:val="006A14F8"/>
+    <w:rPr>
+      <w:rFonts w:ascii="Lucida Grande" w:hAnsi="Lucida Grande" w:cs="Lucida Grande"/>
+      <w:sz w:val="18"/>
+      <w:szCs w:val="18"/>
+    </w:rPr>
+  </w:style>
 </w:styles>
 </file>
 
@@ -1060,6 +1438,33 @@
     <w:uiPriority w:val="99"/>
     <w:semiHidden/>
     <w:unhideWhenUsed/>
+  </w:style>
+  <w:style w:type="paragraph" w:styleId="BalloonText">
+    <w:name w:val="Balloon Text"/>
+    <w:basedOn w:val="Normal"/>
+    <w:link w:val="BalloonTextChar"/>
+    <w:uiPriority w:val="99"/>
+    <w:semiHidden/>
+    <w:unhideWhenUsed/>
+    <w:rsid w:val="006A14F8"/>
+    <w:rPr>
+      <w:rFonts w:ascii="Lucida Grande" w:hAnsi="Lucida Grande" w:cs="Lucida Grande"/>
+      <w:sz w:val="18"/>
+      <w:szCs w:val="18"/>
+    </w:rPr>
+  </w:style>
+  <w:style w:type="character" w:customStyle="1" w:styleId="BalloonTextChar">
+    <w:name w:val="Balloon Text Char"/>
+    <w:basedOn w:val="DefaultParagraphFont"/>
+    <w:link w:val="BalloonText"/>
+    <w:uiPriority w:val="99"/>
+    <w:semiHidden/>
+    <w:rsid w:val="006A14F8"/>
+    <w:rPr>
+      <w:rFonts w:ascii="Lucida Grande" w:hAnsi="Lucida Grande" w:cs="Lucida Grande"/>
+      <w:sz w:val="18"/>
+      <w:szCs w:val="18"/>
+    </w:rPr>
   </w:style>
 </w:styles>
 </file>

</xml_diff>